<commit_message>
Updated Touhedul's writeup with page numbers
</commit_message>
<xml_diff>
--- a/Assignement 1 demo.docx
+++ b/Assignement 1 demo.docx
@@ -190,10 +190,12 @@
             <w14:round/>
           </w14:textOutline>
         </w:rPr>
-        <w:t xml:space="preserve">Professor: Ari </w:t>
-      </w:r>
-      <w:proofErr w:type="spellStart"/>
-      <w:r>
+        <w:t>Professor: Ari Davidow</w:t>
+      </w:r>
+    </w:p>
+    <w:p>
+      <w:pPr>
+        <w:jc w:val="center"/>
         <w:rPr>
           <w:rFonts w:ascii="Times New Roman" w:hAnsi="Times New Roman" w:cs="Times New Roman"/>
           <w:bCs/>
@@ -211,13 +213,8 @@
             <w14:round/>
           </w14:textOutline>
         </w:rPr>
-        <w:t>Davidow</w:t>
-      </w:r>
-      <w:proofErr w:type="spellEnd"/>
-    </w:p>
-    <w:p>
-      <w:pPr>
-        <w:jc w:val="center"/>
+      </w:pPr>
+      <w:r>
         <w:rPr>
           <w:rFonts w:ascii="Times New Roman" w:hAnsi="Times New Roman" w:cs="Times New Roman"/>
           <w:bCs/>
@@ -235,7 +232,8 @@
             <w14:round/>
           </w14:textOutline>
         </w:rPr>
-      </w:pPr>
+        <w:t>Assignment 1</w:t>
+      </w:r>
       <w:r>
         <w:rPr>
           <w:rFonts w:ascii="Times New Roman" w:hAnsi="Times New Roman" w:cs="Times New Roman"/>
@@ -254,7 +252,7 @@
             <w14:round/>
           </w14:textOutline>
         </w:rPr>
-        <w:t>Assignment 1</w:t>
+        <w:t>. Document</w:t>
       </w:r>
       <w:r>
         <w:rPr>
@@ -274,7 +272,7 @@
             <w14:round/>
           </w14:textOutline>
         </w:rPr>
-        <w:t>. Document</w:t>
+        <w:t>: P</w:t>
       </w:r>
       <w:r>
         <w:rPr>
@@ -294,9 +292,12 @@
             <w14:round/>
           </w14:textOutline>
         </w:rPr>
-        <w:t>: P</w:t>
-      </w:r>
-      <w:r>
+        <w:t>DF Conversion</w:t>
+      </w:r>
+    </w:p>
+    <w:p>
+      <w:pPr>
+        <w:jc w:val="center"/>
         <w:rPr>
           <w:rFonts w:ascii="Times New Roman" w:hAnsi="Times New Roman" w:cs="Times New Roman"/>
           <w:bCs/>
@@ -314,12 +315,8 @@
             <w14:round/>
           </w14:textOutline>
         </w:rPr>
-        <w:t>DF Conversion</w:t>
-      </w:r>
-    </w:p>
-    <w:p>
-      <w:pPr>
-        <w:jc w:val="center"/>
+      </w:pPr>
+      <w:r>
         <w:rPr>
           <w:rFonts w:ascii="Times New Roman" w:hAnsi="Times New Roman" w:cs="Times New Roman"/>
           <w:bCs/>
@@ -337,8 +334,12 @@
             <w14:round/>
           </w14:textOutline>
         </w:rPr>
-      </w:pPr>
-      <w:r>
+        <w:t>Group A</w:t>
+      </w:r>
+    </w:p>
+    <w:p>
+      <w:pPr>
+        <w:jc w:val="center"/>
         <w:rPr>
           <w:rFonts w:ascii="Times New Roman" w:hAnsi="Times New Roman" w:cs="Times New Roman"/>
           <w:bCs/>
@@ -356,12 +357,8 @@
             <w14:round/>
           </w14:textOutline>
         </w:rPr>
-        <w:t>Group A</w:t>
-      </w:r>
-    </w:p>
-    <w:p>
-      <w:pPr>
-        <w:jc w:val="center"/>
+      </w:pPr>
+      <w:r>
         <w:rPr>
           <w:rFonts w:ascii="Times New Roman" w:hAnsi="Times New Roman" w:cs="Times New Roman"/>
           <w:bCs/>
@@ -379,7 +376,8 @@
             <w14:round/>
           </w14:textOutline>
         </w:rPr>
-      </w:pPr>
+        <w:t>Joshua Ma</w:t>
+      </w:r>
       <w:r>
         <w:rPr>
           <w:rFonts w:ascii="Times New Roman" w:hAnsi="Times New Roman" w:cs="Times New Roman"/>
@@ -398,9 +396,12 @@
             <w14:round/>
           </w14:textOutline>
         </w:rPr>
-        <w:t>Joshua Ma</w:t>
-      </w:r>
-      <w:r>
+        <w:t>ndell</w:t>
+      </w:r>
+    </w:p>
+    <w:p>
+      <w:pPr>
+        <w:jc w:val="center"/>
         <w:rPr>
           <w:rFonts w:ascii="Times New Roman" w:hAnsi="Times New Roman" w:cs="Times New Roman"/>
           <w:bCs/>
@@ -418,12 +419,8 @@
             <w14:round/>
           </w14:textOutline>
         </w:rPr>
-        <w:t>ndell</w:t>
-      </w:r>
-    </w:p>
-    <w:p>
-      <w:pPr>
-        <w:jc w:val="center"/>
+      </w:pPr>
+      <w:r>
         <w:rPr>
           <w:rFonts w:ascii="Times New Roman" w:hAnsi="Times New Roman" w:cs="Times New Roman"/>
           <w:bCs/>
@@ -441,8 +438,12 @@
             <w14:round/>
           </w14:textOutline>
         </w:rPr>
-      </w:pPr>
-      <w:r>
+        <w:t>Kevin Altermatt</w:t>
+      </w:r>
+    </w:p>
+    <w:p>
+      <w:pPr>
+        <w:jc w:val="center"/>
         <w:rPr>
           <w:rFonts w:ascii="Times New Roman" w:hAnsi="Times New Roman" w:cs="Times New Roman"/>
           <w:bCs/>
@@ -460,9 +461,7 @@
             <w14:round/>
           </w14:textOutline>
         </w:rPr>
-        <w:t xml:space="preserve">Kevin </w:t>
-      </w:r>
-      <w:proofErr w:type="spellStart"/>
+      </w:pPr>
       <w:r>
         <w:rPr>
           <w:rFonts w:ascii="Times New Roman" w:hAnsi="Times New Roman" w:cs="Times New Roman"/>
@@ -481,72 +480,7 @@
             <w14:round/>
           </w14:textOutline>
         </w:rPr>
-        <w:t>Altermatt</w:t>
-      </w:r>
-      <w:proofErr w:type="spellEnd"/>
-    </w:p>
-    <w:p>
-      <w:pPr>
-        <w:jc w:val="center"/>
-        <w:rPr>
-          <w:rFonts w:ascii="Times New Roman" w:hAnsi="Times New Roman" w:cs="Times New Roman"/>
-          <w:bCs/>
-          <w:color w:val="4472C4" w:themeColor="accent1"/>
-          <w:sz w:val="32"/>
-          <w:szCs w:val="32"/>
-          <w14:shadow w14:blurRad="38100" w14:dist="25400" w14:dir="5400000" w14:sx="100000" w14:sy="100000" w14:kx="0" w14:ky="0" w14:algn="ctr">
-            <w14:srgbClr w14:val="6E747A">
-              <w14:alpha w14:val="57000"/>
-            </w14:srgbClr>
-          </w14:shadow>
-          <w14:textOutline w14:w="0" w14:cap="flat" w14:cmpd="sng" w14:algn="ctr">
-            <w14:noFill/>
-            <w14:prstDash w14:val="solid"/>
-            <w14:round/>
-          </w14:textOutline>
-        </w:rPr>
-      </w:pPr>
-      <w:proofErr w:type="spellStart"/>
-      <w:r>
-        <w:rPr>
-          <w:rFonts w:ascii="Times New Roman" w:hAnsi="Times New Roman" w:cs="Times New Roman"/>
-          <w:bCs/>
-          <w:color w:val="4472C4" w:themeColor="accent1"/>
-          <w:sz w:val="32"/>
-          <w:szCs w:val="32"/>
-          <w14:shadow w14:blurRad="38100" w14:dist="25400" w14:dir="5400000" w14:sx="100000" w14:sy="100000" w14:kx="0" w14:ky="0" w14:algn="ctr">
-            <w14:srgbClr w14:val="6E747A">
-              <w14:alpha w14:val="57000"/>
-            </w14:srgbClr>
-          </w14:shadow>
-          <w14:textOutline w14:w="0" w14:cap="flat" w14:cmpd="sng" w14:algn="ctr">
-            <w14:noFill/>
-            <w14:prstDash w14:val="solid"/>
-            <w14:round/>
-          </w14:textOutline>
-        </w:rPr>
-        <w:t>Touhedul</w:t>
-      </w:r>
-      <w:proofErr w:type="spellEnd"/>
-      <w:r>
-        <w:rPr>
-          <w:rFonts w:ascii="Times New Roman" w:hAnsi="Times New Roman" w:cs="Times New Roman"/>
-          <w:bCs/>
-          <w:color w:val="4472C4" w:themeColor="accent1"/>
-          <w:sz w:val="32"/>
-          <w:szCs w:val="32"/>
-          <w14:shadow w14:blurRad="38100" w14:dist="25400" w14:dir="5400000" w14:sx="100000" w14:sy="100000" w14:kx="0" w14:ky="0" w14:algn="ctr">
-            <w14:srgbClr w14:val="6E747A">
-              <w14:alpha w14:val="57000"/>
-            </w14:srgbClr>
-          </w14:shadow>
-          <w14:textOutline w14:w="0" w14:cap="flat" w14:cmpd="sng" w14:algn="ctr">
-            <w14:noFill/>
-            <w14:prstDash w14:val="solid"/>
-            <w14:round/>
-          </w14:textOutline>
-        </w:rPr>
-        <w:t xml:space="preserve"> Islam</w:t>
+        <w:t>Touhedul Islam</w:t>
       </w:r>
     </w:p>
     <w:p>
@@ -868,6 +802,26 @@
                 </w14:textOutline>
               </w:rPr>
             </w:pPr>
+            <w:r>
+              <w:rPr>
+                <w:rFonts w:ascii="Times New Roman" w:hAnsi="Times New Roman" w:cs="Times New Roman"/>
+                <w:bCs/>
+                <w:color w:val="4472C4" w:themeColor="accent1"/>
+                <w:sz w:val="32"/>
+                <w:szCs w:val="32"/>
+                <w14:shadow w14:blurRad="38100" w14:dist="25400" w14:dir="5400000" w14:sx="100000" w14:sy="100000" w14:kx="0" w14:ky="0" w14:algn="ctr">
+                  <w14:srgbClr w14:val="6E747A">
+                    <w14:alpha w14:val="57000"/>
+                  </w14:srgbClr>
+                </w14:shadow>
+                <w14:textOutline w14:w="0" w14:cap="flat" w14:cmpd="sng" w14:algn="ctr">
+                  <w14:noFill/>
+                  <w14:prstDash w14:val="solid"/>
+                  <w14:round/>
+                </w14:textOutline>
+              </w:rPr>
+              <w:t>3</w:t>
+            </w:r>
           </w:p>
         </w:tc>
       </w:tr>
@@ -971,6 +925,26 @@
                 </w14:textOutline>
               </w:rPr>
             </w:pPr>
+            <w:r>
+              <w:rPr>
+                <w:rFonts w:ascii="Times New Roman" w:hAnsi="Times New Roman" w:cs="Times New Roman"/>
+                <w:bCs/>
+                <w:color w:val="4472C4" w:themeColor="accent1"/>
+                <w:sz w:val="32"/>
+                <w:szCs w:val="32"/>
+                <w14:shadow w14:blurRad="38100" w14:dist="25400" w14:dir="5400000" w14:sx="100000" w14:sy="100000" w14:kx="0" w14:ky="0" w14:algn="ctr">
+                  <w14:srgbClr w14:val="6E747A">
+                    <w14:alpha w14:val="57000"/>
+                  </w14:srgbClr>
+                </w14:shadow>
+                <w14:textOutline w14:w="0" w14:cap="flat" w14:cmpd="sng" w14:algn="ctr">
+                  <w14:noFill/>
+                  <w14:prstDash w14:val="solid"/>
+                  <w14:round/>
+                </w14:textOutline>
+              </w:rPr>
+              <w:t>4</w:t>
+            </w:r>
           </w:p>
         </w:tc>
       </w:tr>
@@ -1074,6 +1048,26 @@
                 </w14:textOutline>
               </w:rPr>
             </w:pPr>
+            <w:r>
+              <w:rPr>
+                <w:rFonts w:ascii="Times New Roman" w:hAnsi="Times New Roman" w:cs="Times New Roman"/>
+                <w:bCs/>
+                <w:color w:val="4472C4" w:themeColor="accent1"/>
+                <w:sz w:val="32"/>
+                <w:szCs w:val="32"/>
+                <w14:shadow w14:blurRad="38100" w14:dist="25400" w14:dir="5400000" w14:sx="100000" w14:sy="100000" w14:kx="0" w14:ky="0" w14:algn="ctr">
+                  <w14:srgbClr w14:val="6E747A">
+                    <w14:alpha w14:val="57000"/>
+                  </w14:srgbClr>
+                </w14:shadow>
+                <w14:textOutline w14:w="0" w14:cap="flat" w14:cmpd="sng" w14:algn="ctr">
+                  <w14:noFill/>
+                  <w14:prstDash w14:val="solid"/>
+                  <w14:round/>
+                </w14:textOutline>
+              </w:rPr>
+              <w:t>5</w:t>
+            </w:r>
           </w:p>
         </w:tc>
       </w:tr>
@@ -1177,6 +1171,26 @@
                 </w14:textOutline>
               </w:rPr>
             </w:pPr>
+            <w:r>
+              <w:rPr>
+                <w:rFonts w:ascii="Times New Roman" w:hAnsi="Times New Roman" w:cs="Times New Roman"/>
+                <w:bCs/>
+                <w:color w:val="4472C4" w:themeColor="accent1"/>
+                <w:sz w:val="32"/>
+                <w:szCs w:val="32"/>
+                <w14:shadow w14:blurRad="38100" w14:dist="25400" w14:dir="5400000" w14:sx="100000" w14:sy="100000" w14:kx="0" w14:ky="0" w14:algn="ctr">
+                  <w14:srgbClr w14:val="6E747A">
+                    <w14:alpha w14:val="57000"/>
+                  </w14:srgbClr>
+                </w14:shadow>
+                <w14:textOutline w14:w="0" w14:cap="flat" w14:cmpd="sng" w14:algn="ctr">
+                  <w14:noFill/>
+                  <w14:prstDash w14:val="solid"/>
+                  <w14:round/>
+                </w14:textOutline>
+              </w:rPr>
+              <w:t>6</w:t>
+            </w:r>
           </w:p>
         </w:tc>
       </w:tr>
@@ -1280,6 +1294,26 @@
                 </w14:textOutline>
               </w:rPr>
             </w:pPr>
+            <w:r>
+              <w:rPr>
+                <w:rFonts w:ascii="Times New Roman" w:hAnsi="Times New Roman" w:cs="Times New Roman"/>
+                <w:bCs/>
+                <w:color w:val="4472C4" w:themeColor="accent1"/>
+                <w:sz w:val="32"/>
+                <w:szCs w:val="32"/>
+                <w14:shadow w14:blurRad="38100" w14:dist="25400" w14:dir="5400000" w14:sx="100000" w14:sy="100000" w14:kx="0" w14:ky="0" w14:algn="ctr">
+                  <w14:srgbClr w14:val="6E747A">
+                    <w14:alpha w14:val="57000"/>
+                  </w14:srgbClr>
+                </w14:shadow>
+                <w14:textOutline w14:w="0" w14:cap="flat" w14:cmpd="sng" w14:algn="ctr">
+                  <w14:noFill/>
+                  <w14:prstDash w14:val="solid"/>
+                  <w14:round/>
+                </w14:textOutline>
+              </w:rPr>
+              <w:t>6</w:t>
+            </w:r>
           </w:p>
         </w:tc>
       </w:tr>
@@ -1528,25 +1562,7 @@
           <w:sz w:val="24"/>
           <w:szCs w:val="24"/>
         </w:rPr>
-        <w:t xml:space="preserve">s has its costs to </w:t>
-      </w:r>
-      <w:proofErr w:type="gramStart"/>
-      <w:r>
-        <w:rPr>
-          <w:rFonts w:ascii="Times New Roman" w:hAnsi="Times New Roman" w:cs="Times New Roman"/>
-          <w:sz w:val="24"/>
-          <w:szCs w:val="24"/>
-        </w:rPr>
-        <w:t>use</w:t>
-      </w:r>
-      <w:proofErr w:type="gramEnd"/>
-      <w:r>
-        <w:rPr>
-          <w:rFonts w:ascii="Times New Roman" w:hAnsi="Times New Roman" w:cs="Times New Roman"/>
-          <w:sz w:val="24"/>
-          <w:szCs w:val="24"/>
-        </w:rPr>
-        <w:t xml:space="preserve"> or </w:t>
+        <w:t xml:space="preserve">s has its costs to use or </w:t>
       </w:r>
       <w:r>
         <w:rPr>
@@ -1562,25 +1578,7 @@
           <w:sz w:val="24"/>
           <w:szCs w:val="24"/>
         </w:rPr>
-        <w:t xml:space="preserve">free version has limited access. </w:t>
-      </w:r>
-      <w:proofErr w:type="gramStart"/>
-      <w:r>
-        <w:rPr>
-          <w:rFonts w:ascii="Times New Roman" w:hAnsi="Times New Roman" w:cs="Times New Roman"/>
-          <w:sz w:val="24"/>
-          <w:szCs w:val="24"/>
-        </w:rPr>
-        <w:t>But,</w:t>
-      </w:r>
-      <w:proofErr w:type="gramEnd"/>
-      <w:r>
-        <w:rPr>
-          <w:rFonts w:ascii="Times New Roman" w:hAnsi="Times New Roman" w:cs="Times New Roman"/>
-          <w:sz w:val="24"/>
-          <w:szCs w:val="24"/>
-        </w:rPr>
-        <w:t xml:space="preserve"> most businesses usually use Microsoft word or Google docs. Both of them allow its client to edit the document the way they want. This </w:t>
+        <w:t xml:space="preserve">free version has limited access. But, most businesses usually use Microsoft word or Google docs. Both of them allow its client to edit the document the way they want. This </w:t>
       </w:r>
       <w:r>
         <w:rPr>
@@ -1700,25 +1698,7 @@
           <w:sz w:val="24"/>
           <w:szCs w:val="24"/>
         </w:rPr>
-        <w:t xml:space="preserve">But this traditional path has its </w:t>
-      </w:r>
-      <w:proofErr w:type="gramStart"/>
-      <w:r>
-        <w:rPr>
-          <w:rFonts w:ascii="Times New Roman" w:hAnsi="Times New Roman" w:cs="Times New Roman"/>
-          <w:sz w:val="24"/>
-          <w:szCs w:val="24"/>
-        </w:rPr>
-        <w:t>troubles</w:t>
-      </w:r>
-      <w:proofErr w:type="gramEnd"/>
-      <w:r>
-        <w:rPr>
-          <w:rFonts w:ascii="Times New Roman" w:hAnsi="Times New Roman" w:cs="Times New Roman"/>
-          <w:sz w:val="24"/>
-          <w:szCs w:val="24"/>
-        </w:rPr>
-        <w:t xml:space="preserve"> and it affects our workflow and deployment of the software. Development time is high on </w:t>
+        <w:t xml:space="preserve">But this traditional path has its troubles and it affects our workflow and deployment of the software. Development time is high on </w:t>
       </w:r>
       <w:r>
         <w:rPr>
@@ -1862,25 +1842,7 @@
           <w:sz w:val="24"/>
           <w:szCs w:val="24"/>
         </w:rPr>
-        <w:t xml:space="preserve"> Infrastructure as </w:t>
-      </w:r>
-      <w:proofErr w:type="gramStart"/>
-      <w:r>
-        <w:rPr>
-          <w:rFonts w:ascii="Times New Roman" w:hAnsi="Times New Roman" w:cs="Times New Roman"/>
-          <w:sz w:val="24"/>
-          <w:szCs w:val="24"/>
-        </w:rPr>
-        <w:t>Service(</w:t>
-      </w:r>
-      <w:proofErr w:type="gramEnd"/>
-      <w:r>
-        <w:rPr>
-          <w:rFonts w:ascii="Times New Roman" w:hAnsi="Times New Roman" w:cs="Times New Roman"/>
-          <w:sz w:val="24"/>
-          <w:szCs w:val="24"/>
-        </w:rPr>
-        <w:t>IaaS)</w:t>
+        <w:t xml:space="preserve"> Infrastructure as Service(IaaS)</w:t>
       </w:r>
       <w:r>
         <w:rPr>
@@ -2144,42 +2106,24 @@
           <w:sz w:val="24"/>
           <w:szCs w:val="24"/>
         </w:rPr>
+        <w:t xml:space="preserve">   </w:t>
+      </w:r>
+      <w:r>
+        <w:rPr>
+          <w:rFonts w:ascii="Times New Roman" w:hAnsi="Times New Roman" w:cs="Times New Roman"/>
+          <w:sz w:val="24"/>
+          <w:szCs w:val="24"/>
+        </w:rPr>
+        <w:t xml:space="preserve"> (EC2)</w:t>
+      </w:r>
+      <w:r>
+        <w:rPr>
+          <w:rFonts w:ascii="Times New Roman" w:hAnsi="Times New Roman" w:cs="Times New Roman"/>
+          <w:sz w:val="24"/>
+          <w:szCs w:val="24"/>
+        </w:rPr>
         <w:t xml:space="preserve"> </w:t>
       </w:r>
-      <w:proofErr w:type="gramStart"/>
-      <w:r>
-        <w:rPr>
-          <w:rFonts w:ascii="Times New Roman" w:hAnsi="Times New Roman" w:cs="Times New Roman"/>
-          <w:sz w:val="24"/>
-          <w:szCs w:val="24"/>
-        </w:rPr>
-        <w:t xml:space="preserve">  </w:t>
-      </w:r>
-      <w:r>
-        <w:rPr>
-          <w:rFonts w:ascii="Times New Roman" w:hAnsi="Times New Roman" w:cs="Times New Roman"/>
-          <w:sz w:val="24"/>
-          <w:szCs w:val="24"/>
-        </w:rPr>
-        <w:t xml:space="preserve"> (</w:t>
-      </w:r>
-      <w:proofErr w:type="gramEnd"/>
-      <w:r>
-        <w:rPr>
-          <w:rFonts w:ascii="Times New Roman" w:hAnsi="Times New Roman" w:cs="Times New Roman"/>
-          <w:sz w:val="24"/>
-          <w:szCs w:val="24"/>
-        </w:rPr>
-        <w:t>EC2)</w:t>
-      </w:r>
-      <w:r>
-        <w:rPr>
-          <w:rFonts w:ascii="Times New Roman" w:hAnsi="Times New Roman" w:cs="Times New Roman"/>
-          <w:sz w:val="24"/>
-          <w:szCs w:val="24"/>
-        </w:rPr>
-        <w:t xml:space="preserve"> </w:t>
-      </w:r>
       <w:r>
         <w:rPr>
           <w:rFonts w:ascii="Times New Roman" w:hAnsi="Times New Roman" w:cs="Times New Roman"/>
@@ -2276,23 +2220,13 @@
         </w:rPr>
         <w:t xml:space="preserve">from </w:t>
       </w:r>
-      <w:proofErr w:type="gramStart"/>
-      <w:r>
-        <w:rPr>
-          <w:rFonts w:ascii="Times New Roman" w:hAnsi="Times New Roman" w:cs="Times New Roman"/>
-          <w:sz w:val="24"/>
-          <w:szCs w:val="24"/>
-        </w:rPr>
-        <w:t>scratch</w:t>
-      </w:r>
-      <w:proofErr w:type="gramEnd"/>
-      <w:r>
-        <w:rPr>
-          <w:rFonts w:ascii="Times New Roman" w:hAnsi="Times New Roman" w:cs="Times New Roman"/>
-          <w:sz w:val="24"/>
-          <w:szCs w:val="24"/>
-        </w:rPr>
-        <w:t xml:space="preserve"> or we can run an existing application.</w:t>
+      <w:r>
+        <w:rPr>
+          <w:rFonts w:ascii="Times New Roman" w:hAnsi="Times New Roman" w:cs="Times New Roman"/>
+          <w:sz w:val="24"/>
+          <w:szCs w:val="24"/>
+        </w:rPr>
+        <w:t>scratch or we can run an existing application.</w:t>
       </w:r>
       <w:r>
         <w:rPr>
@@ -2633,69 +2567,15 @@
           <w:sz w:val="24"/>
           <w:szCs w:val="24"/>
         </w:rPr>
-        <w:t xml:space="preserve"> As a </w:t>
-      </w:r>
-      <w:proofErr w:type="gramStart"/>
-      <w:r>
-        <w:rPr>
-          <w:rFonts w:ascii="Times New Roman" w:hAnsi="Times New Roman" w:cs="Times New Roman"/>
-          <w:sz w:val="24"/>
-          <w:szCs w:val="24"/>
-        </w:rPr>
-        <w:t xml:space="preserve">developer, </w:t>
-      </w:r>
-      <w:r>
-        <w:rPr>
-          <w:rFonts w:ascii="Times New Roman" w:hAnsi="Times New Roman" w:cs="Times New Roman"/>
-          <w:sz w:val="24"/>
-          <w:szCs w:val="24"/>
-        </w:rPr>
-        <w:t xml:space="preserve"> Josh</w:t>
-      </w:r>
-      <w:proofErr w:type="gramEnd"/>
-      <w:r>
-        <w:rPr>
-          <w:rFonts w:ascii="Times New Roman" w:hAnsi="Times New Roman" w:cs="Times New Roman"/>
-          <w:sz w:val="24"/>
-          <w:szCs w:val="24"/>
-        </w:rPr>
-        <w:t xml:space="preserve">, </w:t>
-      </w:r>
-      <w:proofErr w:type="spellStart"/>
-      <w:r>
-        <w:rPr>
-          <w:rFonts w:ascii="Times New Roman" w:hAnsi="Times New Roman" w:cs="Times New Roman"/>
-          <w:sz w:val="24"/>
-          <w:szCs w:val="24"/>
-        </w:rPr>
-        <w:t>kevin</w:t>
-      </w:r>
-      <w:proofErr w:type="spellEnd"/>
-      <w:r>
-        <w:rPr>
-          <w:rFonts w:ascii="Times New Roman" w:hAnsi="Times New Roman" w:cs="Times New Roman"/>
-          <w:sz w:val="24"/>
-          <w:szCs w:val="24"/>
-        </w:rPr>
-        <w:t xml:space="preserve"> and </w:t>
-      </w:r>
-      <w:proofErr w:type="spellStart"/>
-      <w:r>
-        <w:rPr>
-          <w:rFonts w:ascii="Times New Roman" w:hAnsi="Times New Roman" w:cs="Times New Roman"/>
-          <w:sz w:val="24"/>
-          <w:szCs w:val="24"/>
-        </w:rPr>
-        <w:t>touhedul</w:t>
-      </w:r>
-      <w:proofErr w:type="spellEnd"/>
-      <w:r>
-        <w:rPr>
-          <w:rFonts w:ascii="Times New Roman" w:hAnsi="Times New Roman" w:cs="Times New Roman"/>
-          <w:sz w:val="24"/>
-          <w:szCs w:val="24"/>
-        </w:rPr>
-        <w:t xml:space="preserve"> worked on to build the app. </w:t>
+        <w:t xml:space="preserve"> As a developer, </w:t>
+      </w:r>
+      <w:r>
+        <w:rPr>
+          <w:rFonts w:ascii="Times New Roman" w:hAnsi="Times New Roman" w:cs="Times New Roman"/>
+          <w:sz w:val="24"/>
+          <w:szCs w:val="24"/>
+        </w:rPr>
+        <w:t xml:space="preserve"> Josh, kevin and touhedul worked on to build the app. </w:t>
       </w:r>
     </w:p>
     <w:p>
@@ -2792,33 +2672,15 @@
           <w:sz w:val="24"/>
           <w:szCs w:val="24"/>
         </w:rPr>
-        <w:t xml:space="preserve">rofessor Ari </w:t>
-      </w:r>
-      <w:proofErr w:type="spellStart"/>
-      <w:r>
-        <w:rPr>
-          <w:rFonts w:ascii="Times New Roman" w:hAnsi="Times New Roman" w:cs="Times New Roman"/>
-          <w:sz w:val="24"/>
-          <w:szCs w:val="24"/>
-        </w:rPr>
-        <w:t>Dav</w:t>
-      </w:r>
-      <w:r>
-        <w:rPr>
-          <w:rFonts w:ascii="Times New Roman" w:hAnsi="Times New Roman" w:cs="Times New Roman"/>
-          <w:sz w:val="24"/>
-          <w:szCs w:val="24"/>
-        </w:rPr>
-        <w:t>idow</w:t>
-      </w:r>
-      <w:proofErr w:type="spellEnd"/>
-      <w:r>
-        <w:rPr>
-          <w:rFonts w:ascii="Times New Roman" w:hAnsi="Times New Roman" w:cs="Times New Roman"/>
-          <w:sz w:val="24"/>
-          <w:szCs w:val="24"/>
-        </w:rPr>
-        <w:t xml:space="preserve"> will test the application to check whether </w:t>
+        <w:t>rofessor Ari Dav</w:t>
+      </w:r>
+      <w:r>
+        <w:rPr>
+          <w:rFonts w:ascii="Times New Roman" w:hAnsi="Times New Roman" w:cs="Times New Roman"/>
+          <w:sz w:val="24"/>
+          <w:szCs w:val="24"/>
+        </w:rPr>
+        <w:t xml:space="preserve">idow will test the application to check whether </w:t>
       </w:r>
       <w:r>
         <w:rPr>
@@ -2834,43 +2696,7 @@
           <w:sz w:val="24"/>
           <w:szCs w:val="24"/>
         </w:rPr>
-        <w:t xml:space="preserve">If any improvement </w:t>
-      </w:r>
-      <w:proofErr w:type="gramStart"/>
-      <w:r>
-        <w:rPr>
-          <w:rFonts w:ascii="Times New Roman" w:hAnsi="Times New Roman" w:cs="Times New Roman"/>
-          <w:sz w:val="24"/>
-          <w:szCs w:val="24"/>
-        </w:rPr>
-        <w:t>needed</w:t>
-      </w:r>
-      <w:proofErr w:type="gramEnd"/>
-      <w:r>
-        <w:rPr>
-          <w:rFonts w:ascii="Times New Roman" w:hAnsi="Times New Roman" w:cs="Times New Roman"/>
-          <w:sz w:val="24"/>
-          <w:szCs w:val="24"/>
-        </w:rPr>
-        <w:t xml:space="preserve"> he can </w:t>
-      </w:r>
-      <w:proofErr w:type="spellStart"/>
-      <w:r>
-        <w:rPr>
-          <w:rFonts w:ascii="Times New Roman" w:hAnsi="Times New Roman" w:cs="Times New Roman"/>
-          <w:sz w:val="24"/>
-          <w:szCs w:val="24"/>
-        </w:rPr>
-        <w:t>advice us</w:t>
-      </w:r>
-      <w:proofErr w:type="spellEnd"/>
-      <w:r>
-        <w:rPr>
-          <w:rFonts w:ascii="Times New Roman" w:hAnsi="Times New Roman" w:cs="Times New Roman"/>
-          <w:sz w:val="24"/>
-          <w:szCs w:val="24"/>
-        </w:rPr>
-        <w:t xml:space="preserve"> the path for further improvement</w:t>
+        <w:t>If any improvement needed he can advice us the path for further improvement</w:t>
       </w:r>
       <w:r>
         <w:rPr>
@@ -2886,25 +2712,7 @@
           <w:sz w:val="24"/>
           <w:szCs w:val="24"/>
         </w:rPr>
-        <w:t xml:space="preserve">Assignment 1 is the first part of the whole </w:t>
-      </w:r>
-      <w:proofErr w:type="gramStart"/>
-      <w:r>
-        <w:rPr>
-          <w:rFonts w:ascii="Times New Roman" w:hAnsi="Times New Roman" w:cs="Times New Roman"/>
-          <w:sz w:val="24"/>
-          <w:szCs w:val="24"/>
-        </w:rPr>
-        <w:t>project</w:t>
-      </w:r>
-      <w:proofErr w:type="gramEnd"/>
-      <w:r>
-        <w:rPr>
-          <w:rFonts w:ascii="Times New Roman" w:hAnsi="Times New Roman" w:cs="Times New Roman"/>
-          <w:sz w:val="24"/>
-          <w:szCs w:val="24"/>
-        </w:rPr>
-        <w:t xml:space="preserve"> and we have </w:t>
+        <w:t xml:space="preserve">Assignment 1 is the first part of the whole project and we have </w:t>
       </w:r>
       <w:r>
         <w:rPr>
@@ -3289,25 +3097,7 @@
           <w:sz w:val="24"/>
           <w:szCs w:val="24"/>
         </w:rPr>
-        <w:t xml:space="preserve"> AWS Lambda function to initiate the business functions and Amazon </w:t>
-      </w:r>
-      <w:proofErr w:type="spellStart"/>
-      <w:r>
-        <w:rPr>
-          <w:rFonts w:ascii="Times New Roman" w:hAnsi="Times New Roman" w:cs="Times New Roman"/>
-          <w:sz w:val="24"/>
-          <w:szCs w:val="24"/>
-        </w:rPr>
-        <w:t>DocumentDB</w:t>
-      </w:r>
-      <w:proofErr w:type="spellEnd"/>
-      <w:r>
-        <w:rPr>
-          <w:rFonts w:ascii="Times New Roman" w:hAnsi="Times New Roman" w:cs="Times New Roman"/>
-          <w:sz w:val="24"/>
-          <w:szCs w:val="24"/>
-        </w:rPr>
-        <w:t xml:space="preserve"> to store the document. This architecture would run in reverse for document retrieval.</w:t>
+        <w:t xml:space="preserve"> AWS Lambda function to initiate the business functions and Amazon DocumentDB to store the document. This architecture would run in reverse for document retrieval.</w:t>
       </w:r>
       <w:r>
         <w:rPr>
@@ -3382,25 +3172,7 @@
           <w:sz w:val="24"/>
           <w:szCs w:val="24"/>
         </w:rPr>
-        <w:t xml:space="preserve"> One of the issues we were facing in the backend was to </w:t>
-      </w:r>
-      <w:proofErr w:type="gramStart"/>
-      <w:r>
-        <w:rPr>
-          <w:rFonts w:ascii="Times New Roman" w:hAnsi="Times New Roman" w:cs="Times New Roman"/>
-          <w:sz w:val="24"/>
-          <w:szCs w:val="24"/>
-        </w:rPr>
-        <w:t>working</w:t>
-      </w:r>
-      <w:proofErr w:type="gramEnd"/>
-      <w:r>
-        <w:rPr>
-          <w:rFonts w:ascii="Times New Roman" w:hAnsi="Times New Roman" w:cs="Times New Roman"/>
-          <w:sz w:val="24"/>
-          <w:szCs w:val="24"/>
-        </w:rPr>
-        <w:t xml:space="preserve"> with python librar</w:t>
+        <w:t xml:space="preserve"> One of the issues we were facing in the backend was to working with python librar</w:t>
       </w:r>
       <w:r>
         <w:rPr>
@@ -3845,25 +3617,7 @@
           <w:sz w:val="24"/>
           <w:szCs w:val="24"/>
         </w:rPr>
-        <w:t xml:space="preserve">After having success with AWS </w:t>
-      </w:r>
-      <w:proofErr w:type="gramStart"/>
-      <w:r>
-        <w:rPr>
-          <w:rFonts w:ascii="Times New Roman" w:hAnsi="Times New Roman" w:cs="Times New Roman"/>
-          <w:sz w:val="24"/>
-          <w:szCs w:val="24"/>
-        </w:rPr>
-        <w:t>flask</w:t>
-      </w:r>
-      <w:proofErr w:type="gramEnd"/>
-      <w:r>
-        <w:rPr>
-          <w:rFonts w:ascii="Times New Roman" w:hAnsi="Times New Roman" w:cs="Times New Roman"/>
-          <w:sz w:val="24"/>
-          <w:szCs w:val="24"/>
-        </w:rPr>
-        <w:t xml:space="preserve"> we can run our application</w:t>
+        <w:t>After having success with AWS flask we can run our application</w:t>
       </w:r>
       <w:r>
         <w:rPr>
@@ -3999,25 +3753,7 @@
           <w:sz w:val="24"/>
           <w:szCs w:val="24"/>
         </w:rPr>
-        <w:t xml:space="preserve">The backend code has been written in Python to perform file conversion from PDF to </w:t>
-      </w:r>
-      <w:proofErr w:type="spellStart"/>
-      <w:r>
-        <w:rPr>
-          <w:rFonts w:ascii="Times New Roman" w:hAnsi="Times New Roman" w:cs="Times New Roman"/>
-          <w:sz w:val="24"/>
-          <w:szCs w:val="24"/>
-        </w:rPr>
-        <w:t>DocX</w:t>
-      </w:r>
-      <w:proofErr w:type="spellEnd"/>
-      <w:r>
-        <w:rPr>
-          <w:rFonts w:ascii="Times New Roman" w:hAnsi="Times New Roman" w:cs="Times New Roman"/>
-          <w:sz w:val="24"/>
-          <w:szCs w:val="24"/>
-        </w:rPr>
-        <w:t xml:space="preserve"> format. It is possible to perform other file manipulations as well depending upon the user’s needs, which can be added to the application later.</w:t>
+        <w:t>The backend code has been written in Python to perform file conversion from PDF to DocX format. It is possible to perform other file manipulations as well depending upon the user’s needs, which can be added to the application later.</w:t>
       </w:r>
       <w:r>
         <w:rPr>
@@ -4367,23 +4103,13 @@
         </w:rPr>
         <w:t xml:space="preserve"> </w:t>
       </w:r>
-      <w:proofErr w:type="gramStart"/>
-      <w:r>
-        <w:rPr>
-          <w:rFonts w:ascii="Times New Roman" w:hAnsi="Times New Roman" w:cs="Times New Roman"/>
-          <w:sz w:val="24"/>
-          <w:szCs w:val="24"/>
-        </w:rPr>
-        <w:t>ambitious</w:t>
-      </w:r>
-      <w:proofErr w:type="gramEnd"/>
-      <w:r>
-        <w:rPr>
-          <w:rFonts w:ascii="Times New Roman" w:hAnsi="Times New Roman" w:cs="Times New Roman"/>
-          <w:sz w:val="24"/>
-          <w:szCs w:val="24"/>
-        </w:rPr>
-        <w:t xml:space="preserve"> but I would consider it a stretch goal if we can find a way to do it.</w:t>
+      <w:r>
+        <w:rPr>
+          <w:rFonts w:ascii="Times New Roman" w:hAnsi="Times New Roman" w:cs="Times New Roman"/>
+          <w:sz w:val="24"/>
+          <w:szCs w:val="24"/>
+        </w:rPr>
+        <w:t>ambitious but I would consider it a stretch goal if we can find a way to do it.</w:t>
       </w:r>
     </w:p>
     <w:p>
@@ -4609,15 +4335,7 @@
         <w:t>native or traditional app development?</w:t>
       </w:r>
       <w:r>
-        <w:t xml:space="preserve"> </w:t>
-      </w:r>
-      <w:proofErr w:type="spellStart"/>
-      <w:r>
-        <w:t>Elixirdata</w:t>
-      </w:r>
-      <w:proofErr w:type="spellEnd"/>
-      <w:r>
-        <w:t xml:space="preserve">. Retrieved November 7, 2022, from </w:t>
+        <w:t xml:space="preserve"> Elixirdata. Retrieved November 7, 2022, from </w:t>
       </w:r>
       <w:hyperlink r:id="rId9" w:history="1">
         <w:r>
@@ -4761,6 +4479,49 @@
 
 <file path=word/header1.xml><?xml version="1.0" encoding="utf-8"?>
 <w:hdr xmlns:wpc="http://schemas.microsoft.com/office/word/2010/wordprocessingCanvas" xmlns:cx="http://schemas.microsoft.com/office/drawing/2014/chartex" xmlns:cx1="http://schemas.microsoft.com/office/drawing/2015/9/8/chartex" xmlns:cx2="http://schemas.microsoft.com/office/drawing/2015/10/21/chartex" xmlns:cx3="http://schemas.microsoft.com/office/drawing/2016/5/9/chartex" xmlns:cx4="http://schemas.microsoft.com/office/drawing/2016/5/10/chartex" xmlns:cx5="http://schemas.microsoft.com/office/drawing/2016/5/11/chartex" xmlns:cx6="http://schemas.microsoft.com/office/drawing/2016/5/12/chartex" xmlns:cx7="http://schemas.microsoft.com/office/drawing/2016/5/13/chartex" xmlns:cx8="http://schemas.microsoft.com/office/drawing/2016/5/14/chartex" xmlns:mc="http://schemas.openxmlformats.org/markup-compatibility/2006" xmlns:aink="http://schemas.microsoft.com/office/drawing/2016/ink" xmlns:am3d="http://schemas.microsoft.com/office/drawing/2017/model3d" xmlns:o="urn:schemas-microsoft-com:office:office" xmlns:oel="http://schemas.microsoft.com/office/2019/extlst" xmlns:r="http://schemas.openxmlformats.org/officeDocument/2006/relationships" xmlns:m="http://schemas.openxmlformats.org/officeDocument/2006/math" xmlns:v="urn:schemas-microsoft-com:vml" xmlns:wp14="http://schemas.microsoft.com/office/word/2010/wordprocessingDrawing" xmlns:wp="http://schemas.openxmlformats.org/drawingml/2006/wordprocessingDrawing" xmlns:w10="urn:schemas-microsoft-com:office:word" xmlns:w="http://schemas.openxmlformats.org/wordprocessingml/2006/main" xmlns:w14="http://schemas.microsoft.com/office/word/2010/wordml" xmlns:w15="http://schemas.microsoft.com/office/word/2012/wordml" xmlns:w16cex="http://schemas.microsoft.com/office/word/2018/wordml/cex" xmlns:w16cid="http://schemas.microsoft.com/office/word/2016/wordml/cid" xmlns:w16="http://schemas.microsoft.com/office/word/2018/wordml" xmlns:w16sdtdh="http://schemas.microsoft.com/office/word/2020/wordml/sdtdatahash" xmlns:w16se="http://schemas.microsoft.com/office/word/2015/wordml/symex" xmlns:wpg="http://schemas.microsoft.com/office/word/2010/wordprocessingGroup" xmlns:wpi="http://schemas.microsoft.com/office/word/2010/wordprocessingInk" xmlns:wne="http://schemas.microsoft.com/office/word/2006/wordml" xmlns:wps="http://schemas.microsoft.com/office/word/2010/wordprocessingShape" mc:Ignorable="w14 w15 w16se w16cid w16 w16cex w16sdtdh wp14">
+  <w:sdt>
+    <w:sdtPr>
+      <w:id w:val="-2086684490"/>
+      <w:docPartObj>
+        <w:docPartGallery w:val="Page Numbers (Top of Page)"/>
+        <w:docPartUnique/>
+      </w:docPartObj>
+    </w:sdtPr>
+    <w:sdtEndPr>
+      <w:rPr>
+        <w:noProof/>
+      </w:rPr>
+    </w:sdtEndPr>
+    <w:sdtContent>
+      <w:p>
+        <w:pPr>
+          <w:pStyle w:val="Header"/>
+          <w:jc w:val="right"/>
+        </w:pPr>
+        <w:r>
+          <w:fldChar w:fldCharType="begin"/>
+        </w:r>
+        <w:r>
+          <w:instrText xml:space="preserve"> PAGE   \* MERGEFORMAT </w:instrText>
+        </w:r>
+        <w:r>
+          <w:fldChar w:fldCharType="separate"/>
+        </w:r>
+        <w:r>
+          <w:rPr>
+            <w:noProof/>
+          </w:rPr>
+          <w:t>2</w:t>
+        </w:r>
+        <w:r>
+          <w:rPr>
+            <w:noProof/>
+          </w:rPr>
+          <w:fldChar w:fldCharType="end"/>
+        </w:r>
+      </w:p>
+    </w:sdtContent>
+  </w:sdt>
   <w:p>
     <w:pPr>
       <w:pStyle w:val="Header"/>

</xml_diff>